<commit_message>
well. well. well xx
</commit_message>
<xml_diff>
--- a/SheehanLydia Server-Side Development.docx
+++ b/SheehanLydia Server-Side Development.docx
@@ -31,14 +31,12 @@
       <w:r>
         <w:t xml:space="preserve">Date Submitted: </w:t>
       </w:r>
-      <w:proofErr w:type="gramStart"/>
       <w:r>
         <w:t>03/</w:t>
       </w:r>
       <w:r>
         <w:t>05/2024</w:t>
       </w:r>
-      <w:proofErr w:type="gramEnd"/>
     </w:p>
     <w:p>
       <w:r>
@@ -47,6 +45,15 @@
     </w:p>
     <w:sdt>
       <w:sdtPr>
+        <w:rPr>
+          <w:rFonts w:asciiTheme="minorHAnsi" w:eastAsiaTheme="minorHAnsi" w:hAnsiTheme="minorHAnsi" w:cstheme="minorBidi"/>
+          <w:color w:val="auto"/>
+          <w:kern w:val="2"/>
+          <w:sz w:val="22"/>
+          <w:szCs w:val="22"/>
+          <w:lang w:val="en-IE"/>
+          <w14:ligatures w14:val="standardContextual"/>
+        </w:rPr>
         <w:id w:val="-1781026079"/>
         <w:docPartObj>
           <w:docPartGallery w:val="Table of Contents"/>
@@ -55,16 +62,9 @@
       </w:sdtPr>
       <w:sdtEndPr>
         <w:rPr>
-          <w:rFonts w:asciiTheme="minorHAnsi" w:eastAsiaTheme="minorHAnsi" w:hAnsiTheme="minorHAnsi" w:cstheme="minorBidi"/>
           <w:b/>
           <w:bCs/>
           <w:noProof/>
-          <w:color w:val="auto"/>
-          <w:kern w:val="2"/>
-          <w:sz w:val="22"/>
-          <w:szCs w:val="22"/>
-          <w:lang w:val="en-IE"/>
-          <w14:ligatures w14:val="standardContextual"/>
         </w:rPr>
       </w:sdtEndPr>
       <w:sdtContent>
@@ -139,23 +139,13 @@
         <w:pStyle w:val="Heading2"/>
       </w:pPr>
       <w:r>
-        <w:t>.</w:t>
-      </w:r>
-      <w:proofErr w:type="spellStart"/>
-      <w:r>
-        <w:t>sql</w:t>
-      </w:r>
-      <w:proofErr w:type="spellEnd"/>
-      <w:r>
-        <w:t xml:space="preserve"> File Name</w:t>
+        <w:t>.sql File Name</w:t>
       </w:r>
     </w:p>
     <w:p>
-      <w:proofErr w:type="spellStart"/>
       <w:r>
         <w:t>FerrySYS.sql</w:t>
       </w:r>
-      <w:proofErr w:type="spellEnd"/>
     </w:p>
     <w:p/>
     <w:p>
@@ -167,6 +157,24 @@
       </w:r>
     </w:p>
     <w:p/>
+    <w:p/>
+    <w:p>
+      <w:pPr>
+        <w:pStyle w:val="Heading3"/>
+      </w:pPr>
+      <w:r>
+        <w:t>Sources</w:t>
+      </w:r>
+    </w:p>
+    <w:p>
+      <w:r>
+        <w:t>https://pixabay.com/photos/budapest-river-ferry-boat-hungary-2043113/</w:t>
+      </w:r>
+      <w:r>
+        <w:br/>
+        <w:t>compressed with kraken.io</w:t>
+      </w:r>
+    </w:p>
     <w:sectPr>
       <w:pgSz w:w="11906" w:h="16838"/>
       <w:pgMar w:top="1440" w:right="1440" w:bottom="1440" w:left="1440" w:header="708" w:footer="708" w:gutter="0"/>
@@ -627,7 +635,6 @@
     <w:next w:val="Normal"/>
     <w:link w:val="Heading3Char"/>
     <w:uiPriority w:val="9"/>
-    <w:semiHidden/>
     <w:unhideWhenUsed/>
     <w:qFormat/>
     <w:rsid w:val="00672733"/>
@@ -834,7 +841,6 @@
     <w:basedOn w:val="DefaultParagraphFont"/>
     <w:link w:val="Heading3"/>
     <w:uiPriority w:val="9"/>
-    <w:semiHidden/>
     <w:rsid w:val="00672733"/>
     <w:rPr>
       <w:rFonts w:eastAsiaTheme="majorEastAsia" w:cstheme="majorBidi"/>

</xml_diff>

<commit_message>
I think I'm done and over it lol
</commit_message>
<xml_diff>
--- a/SheehanLydia Server-Side Development.docx
+++ b/SheehanLydia Server-Side Development.docx
@@ -32,7 +32,13 @@
         <w:t xml:space="preserve">Date Submitted: </w:t>
       </w:r>
       <w:r>
-        <w:t>03/</w:t>
+        <w:t>0</w:t>
+      </w:r>
+      <w:r>
+        <w:t>2</w:t>
+      </w:r>
+      <w:r>
+        <w:t>/</w:t>
       </w:r>
       <w:r>
         <w:t>05/2024</w:t>
@@ -77,6 +83,19 @@
           </w:r>
         </w:p>
         <w:p>
+          <w:pPr>
+            <w:pStyle w:val="TOC1"/>
+            <w:tabs>
+              <w:tab w:val="right" w:leader="dot" w:pos="9016"/>
+            </w:tabs>
+            <w:rPr>
+              <w:rFonts w:eastAsiaTheme="minorEastAsia"/>
+              <w:noProof/>
+              <w:kern w:val="0"/>
+              <w:lang w:eastAsia="en-IE"/>
+              <w14:ligatures w14:val="none"/>
+            </w:rPr>
+          </w:pPr>
           <w:r>
             <w:fldChar w:fldCharType="begin"/>
           </w:r>
@@ -86,15 +105,857 @@
           <w:r>
             <w:fldChar w:fldCharType="separate"/>
           </w:r>
-          <w:r>
+          <w:hyperlink w:anchor="_Toc165391760" w:history="1">
+            <w:r>
+              <w:rPr>
+                <w:rStyle w:val="Hyperlink"/>
+                <w:noProof/>
+              </w:rPr>
+              <w:t>Project Manual</w:t>
+            </w:r>
+            <w:r>
+              <w:rPr>
+                <w:noProof/>
+                <w:webHidden/>
+              </w:rPr>
+              <w:tab/>
+            </w:r>
+            <w:r>
+              <w:rPr>
+                <w:noProof/>
+                <w:webHidden/>
+              </w:rPr>
+              <w:fldChar w:fldCharType="begin"/>
+            </w:r>
+            <w:r>
+              <w:rPr>
+                <w:noProof/>
+                <w:webHidden/>
+              </w:rPr>
+              <w:instrText xml:space="preserve"> PAGEREF _Toc165391760 \h </w:instrText>
+            </w:r>
+            <w:r>
+              <w:rPr>
+                <w:noProof/>
+                <w:webHidden/>
+              </w:rPr>
+            </w:r>
+            <w:r>
+              <w:rPr>
+                <w:noProof/>
+                <w:webHidden/>
+              </w:rPr>
+              <w:fldChar w:fldCharType="separate"/>
+            </w:r>
+            <w:r>
+              <w:rPr>
+                <w:noProof/>
+                <w:webHidden/>
+              </w:rPr>
+              <w:t>3</w:t>
+            </w:r>
+            <w:r>
+              <w:rPr>
+                <w:noProof/>
+                <w:webHidden/>
+              </w:rPr>
+              <w:fldChar w:fldCharType="end"/>
+            </w:r>
+          </w:hyperlink>
+        </w:p>
+        <w:p>
+          <w:pPr>
+            <w:pStyle w:val="TOC2"/>
+            <w:tabs>
+              <w:tab w:val="right" w:leader="dot" w:pos="9016"/>
+            </w:tabs>
             <w:rPr>
-              <w:b/>
-              <w:bCs/>
+              <w:rFonts w:eastAsiaTheme="minorEastAsia"/>
               <w:noProof/>
-              <w:lang w:val="en-US"/>
+              <w:kern w:val="0"/>
+              <w:lang w:eastAsia="en-IE"/>
+              <w14:ligatures w14:val="none"/>
             </w:rPr>
-            <w:t>No table of contents entries found.</w:t>
-          </w:r>
+          </w:pPr>
+          <w:hyperlink w:anchor="_Toc165391761" w:history="1">
+            <w:r>
+              <w:rPr>
+                <w:rStyle w:val="Hyperlink"/>
+                <w:noProof/>
+              </w:rPr>
+              <w:t>Database Name</w:t>
+            </w:r>
+            <w:r>
+              <w:rPr>
+                <w:noProof/>
+                <w:webHidden/>
+              </w:rPr>
+              <w:tab/>
+            </w:r>
+            <w:r>
+              <w:rPr>
+                <w:noProof/>
+                <w:webHidden/>
+              </w:rPr>
+              <w:fldChar w:fldCharType="begin"/>
+            </w:r>
+            <w:r>
+              <w:rPr>
+                <w:noProof/>
+                <w:webHidden/>
+              </w:rPr>
+              <w:instrText xml:space="preserve"> PAGEREF _Toc165391761 \h </w:instrText>
+            </w:r>
+            <w:r>
+              <w:rPr>
+                <w:noProof/>
+                <w:webHidden/>
+              </w:rPr>
+            </w:r>
+            <w:r>
+              <w:rPr>
+                <w:noProof/>
+                <w:webHidden/>
+              </w:rPr>
+              <w:fldChar w:fldCharType="separate"/>
+            </w:r>
+            <w:r>
+              <w:rPr>
+                <w:noProof/>
+                <w:webHidden/>
+              </w:rPr>
+              <w:t>3</w:t>
+            </w:r>
+            <w:r>
+              <w:rPr>
+                <w:noProof/>
+                <w:webHidden/>
+              </w:rPr>
+              <w:fldChar w:fldCharType="end"/>
+            </w:r>
+          </w:hyperlink>
+        </w:p>
+        <w:p>
+          <w:pPr>
+            <w:pStyle w:val="TOC2"/>
+            <w:tabs>
+              <w:tab w:val="right" w:leader="dot" w:pos="9016"/>
+            </w:tabs>
+            <w:rPr>
+              <w:rFonts w:eastAsiaTheme="minorEastAsia"/>
+              <w:noProof/>
+              <w:kern w:val="0"/>
+              <w:lang w:eastAsia="en-IE"/>
+              <w14:ligatures w14:val="none"/>
+            </w:rPr>
+          </w:pPr>
+          <w:hyperlink w:anchor="_Toc165391762" w:history="1">
+            <w:r>
+              <w:rPr>
+                <w:rStyle w:val="Hyperlink"/>
+                <w:noProof/>
+              </w:rPr>
+              <w:t>.sql File Name</w:t>
+            </w:r>
+            <w:r>
+              <w:rPr>
+                <w:noProof/>
+                <w:webHidden/>
+              </w:rPr>
+              <w:tab/>
+            </w:r>
+            <w:r>
+              <w:rPr>
+                <w:noProof/>
+                <w:webHidden/>
+              </w:rPr>
+              <w:fldChar w:fldCharType="begin"/>
+            </w:r>
+            <w:r>
+              <w:rPr>
+                <w:noProof/>
+                <w:webHidden/>
+              </w:rPr>
+              <w:instrText xml:space="preserve"> PAGEREF _Toc165391762 \h </w:instrText>
+            </w:r>
+            <w:r>
+              <w:rPr>
+                <w:noProof/>
+                <w:webHidden/>
+              </w:rPr>
+            </w:r>
+            <w:r>
+              <w:rPr>
+                <w:noProof/>
+                <w:webHidden/>
+              </w:rPr>
+              <w:fldChar w:fldCharType="separate"/>
+            </w:r>
+            <w:r>
+              <w:rPr>
+                <w:noProof/>
+                <w:webHidden/>
+              </w:rPr>
+              <w:t>3</w:t>
+            </w:r>
+            <w:r>
+              <w:rPr>
+                <w:noProof/>
+                <w:webHidden/>
+              </w:rPr>
+              <w:fldChar w:fldCharType="end"/>
+            </w:r>
+          </w:hyperlink>
+        </w:p>
+        <w:p>
+          <w:pPr>
+            <w:pStyle w:val="TOC2"/>
+            <w:tabs>
+              <w:tab w:val="right" w:leader="dot" w:pos="9016"/>
+            </w:tabs>
+            <w:rPr>
+              <w:rFonts w:eastAsiaTheme="minorEastAsia"/>
+              <w:noProof/>
+              <w:kern w:val="0"/>
+              <w:lang w:eastAsia="en-IE"/>
+              <w14:ligatures w14:val="none"/>
+            </w:rPr>
+          </w:pPr>
+          <w:hyperlink w:anchor="_Toc165391763" w:history="1">
+            <w:r>
+              <w:rPr>
+                <w:rStyle w:val="Hyperlink"/>
+                <w:noProof/>
+              </w:rPr>
+              <w:t>FerrySYS: How it Works</w:t>
+            </w:r>
+            <w:r>
+              <w:rPr>
+                <w:noProof/>
+                <w:webHidden/>
+              </w:rPr>
+              <w:tab/>
+            </w:r>
+            <w:r>
+              <w:rPr>
+                <w:noProof/>
+                <w:webHidden/>
+              </w:rPr>
+              <w:fldChar w:fldCharType="begin"/>
+            </w:r>
+            <w:r>
+              <w:rPr>
+                <w:noProof/>
+                <w:webHidden/>
+              </w:rPr>
+              <w:instrText xml:space="preserve"> PAGEREF _Toc165391763 \h </w:instrText>
+            </w:r>
+            <w:r>
+              <w:rPr>
+                <w:noProof/>
+                <w:webHidden/>
+              </w:rPr>
+            </w:r>
+            <w:r>
+              <w:rPr>
+                <w:noProof/>
+                <w:webHidden/>
+              </w:rPr>
+              <w:fldChar w:fldCharType="separate"/>
+            </w:r>
+            <w:r>
+              <w:rPr>
+                <w:noProof/>
+                <w:webHidden/>
+              </w:rPr>
+              <w:t>3</w:t>
+            </w:r>
+            <w:r>
+              <w:rPr>
+                <w:noProof/>
+                <w:webHidden/>
+              </w:rPr>
+              <w:fldChar w:fldCharType="end"/>
+            </w:r>
+          </w:hyperlink>
+        </w:p>
+        <w:p>
+          <w:pPr>
+            <w:pStyle w:val="TOC2"/>
+            <w:tabs>
+              <w:tab w:val="right" w:leader="dot" w:pos="9016"/>
+            </w:tabs>
+            <w:rPr>
+              <w:rFonts w:eastAsiaTheme="minorEastAsia"/>
+              <w:noProof/>
+              <w:kern w:val="0"/>
+              <w:lang w:eastAsia="en-IE"/>
+              <w14:ligatures w14:val="none"/>
+            </w:rPr>
+          </w:pPr>
+          <w:hyperlink w:anchor="_Toc165391764" w:history="1">
+            <w:r>
+              <w:rPr>
+                <w:rStyle w:val="Hyperlink"/>
+                <w:noProof/>
+              </w:rPr>
+              <w:t>Database Function Elements</w:t>
+            </w:r>
+            <w:r>
+              <w:rPr>
+                <w:noProof/>
+                <w:webHidden/>
+              </w:rPr>
+              <w:tab/>
+            </w:r>
+            <w:r>
+              <w:rPr>
+                <w:noProof/>
+                <w:webHidden/>
+              </w:rPr>
+              <w:fldChar w:fldCharType="begin"/>
+            </w:r>
+            <w:r>
+              <w:rPr>
+                <w:noProof/>
+                <w:webHidden/>
+              </w:rPr>
+              <w:instrText xml:space="preserve"> PAGEREF _Toc165391764 \h </w:instrText>
+            </w:r>
+            <w:r>
+              <w:rPr>
+                <w:noProof/>
+                <w:webHidden/>
+              </w:rPr>
+            </w:r>
+            <w:r>
+              <w:rPr>
+                <w:noProof/>
+                <w:webHidden/>
+              </w:rPr>
+              <w:fldChar w:fldCharType="separate"/>
+            </w:r>
+            <w:r>
+              <w:rPr>
+                <w:noProof/>
+                <w:webHidden/>
+              </w:rPr>
+              <w:t>3</w:t>
+            </w:r>
+            <w:r>
+              <w:rPr>
+                <w:noProof/>
+                <w:webHidden/>
+              </w:rPr>
+              <w:fldChar w:fldCharType="end"/>
+            </w:r>
+          </w:hyperlink>
+        </w:p>
+        <w:p>
+          <w:pPr>
+            <w:pStyle w:val="TOC3"/>
+            <w:tabs>
+              <w:tab w:val="right" w:leader="dot" w:pos="9016"/>
+            </w:tabs>
+            <w:rPr>
+              <w:rFonts w:eastAsiaTheme="minorEastAsia"/>
+              <w:noProof/>
+              <w:kern w:val="0"/>
+              <w:lang w:eastAsia="en-IE"/>
+              <w14:ligatures w14:val="none"/>
+            </w:rPr>
+          </w:pPr>
+          <w:hyperlink w:anchor="_Toc165391765" w:history="1">
+            <w:r>
+              <w:rPr>
+                <w:rStyle w:val="Hyperlink"/>
+                <w:noProof/>
+              </w:rPr>
+              <w:t>Insert</w:t>
+            </w:r>
+            <w:r>
+              <w:rPr>
+                <w:noProof/>
+                <w:webHidden/>
+              </w:rPr>
+              <w:tab/>
+            </w:r>
+            <w:r>
+              <w:rPr>
+                <w:noProof/>
+                <w:webHidden/>
+              </w:rPr>
+              <w:fldChar w:fldCharType="begin"/>
+            </w:r>
+            <w:r>
+              <w:rPr>
+                <w:noProof/>
+                <w:webHidden/>
+              </w:rPr>
+              <w:instrText xml:space="preserve"> PAGEREF _Toc165391765 \h </w:instrText>
+            </w:r>
+            <w:r>
+              <w:rPr>
+                <w:noProof/>
+                <w:webHidden/>
+              </w:rPr>
+            </w:r>
+            <w:r>
+              <w:rPr>
+                <w:noProof/>
+                <w:webHidden/>
+              </w:rPr>
+              <w:fldChar w:fldCharType="separate"/>
+            </w:r>
+            <w:r>
+              <w:rPr>
+                <w:noProof/>
+                <w:webHidden/>
+              </w:rPr>
+              <w:t>3</w:t>
+            </w:r>
+            <w:r>
+              <w:rPr>
+                <w:noProof/>
+                <w:webHidden/>
+              </w:rPr>
+              <w:fldChar w:fldCharType="end"/>
+            </w:r>
+          </w:hyperlink>
+        </w:p>
+        <w:p>
+          <w:pPr>
+            <w:pStyle w:val="TOC3"/>
+            <w:tabs>
+              <w:tab w:val="right" w:leader="dot" w:pos="9016"/>
+            </w:tabs>
+            <w:rPr>
+              <w:rFonts w:eastAsiaTheme="minorEastAsia"/>
+              <w:noProof/>
+              <w:kern w:val="0"/>
+              <w:lang w:eastAsia="en-IE"/>
+              <w14:ligatures w14:val="none"/>
+            </w:rPr>
+          </w:pPr>
+          <w:hyperlink w:anchor="_Toc165391766" w:history="1">
+            <w:r>
+              <w:rPr>
+                <w:rStyle w:val="Hyperlink"/>
+                <w:noProof/>
+              </w:rPr>
+              <w:t>Delete</w:t>
+            </w:r>
+            <w:r>
+              <w:rPr>
+                <w:noProof/>
+                <w:webHidden/>
+              </w:rPr>
+              <w:tab/>
+            </w:r>
+            <w:r>
+              <w:rPr>
+                <w:noProof/>
+                <w:webHidden/>
+              </w:rPr>
+              <w:fldChar w:fldCharType="begin"/>
+            </w:r>
+            <w:r>
+              <w:rPr>
+                <w:noProof/>
+                <w:webHidden/>
+              </w:rPr>
+              <w:instrText xml:space="preserve"> PAGEREF _Toc165391766 \h </w:instrText>
+            </w:r>
+            <w:r>
+              <w:rPr>
+                <w:noProof/>
+                <w:webHidden/>
+              </w:rPr>
+            </w:r>
+            <w:r>
+              <w:rPr>
+                <w:noProof/>
+                <w:webHidden/>
+              </w:rPr>
+              <w:fldChar w:fldCharType="separate"/>
+            </w:r>
+            <w:r>
+              <w:rPr>
+                <w:noProof/>
+                <w:webHidden/>
+              </w:rPr>
+              <w:t>3</w:t>
+            </w:r>
+            <w:r>
+              <w:rPr>
+                <w:noProof/>
+                <w:webHidden/>
+              </w:rPr>
+              <w:fldChar w:fldCharType="end"/>
+            </w:r>
+          </w:hyperlink>
+        </w:p>
+        <w:p>
+          <w:pPr>
+            <w:pStyle w:val="TOC3"/>
+            <w:tabs>
+              <w:tab w:val="right" w:leader="dot" w:pos="9016"/>
+            </w:tabs>
+            <w:rPr>
+              <w:rFonts w:eastAsiaTheme="minorEastAsia"/>
+              <w:noProof/>
+              <w:kern w:val="0"/>
+              <w:lang w:eastAsia="en-IE"/>
+              <w14:ligatures w14:val="none"/>
+            </w:rPr>
+          </w:pPr>
+          <w:hyperlink w:anchor="_Toc165391767" w:history="1">
+            <w:r>
+              <w:rPr>
+                <w:rStyle w:val="Hyperlink"/>
+                <w:noProof/>
+              </w:rPr>
+              <w:t>Select</w:t>
+            </w:r>
+            <w:r>
+              <w:rPr>
+                <w:noProof/>
+                <w:webHidden/>
+              </w:rPr>
+              <w:tab/>
+            </w:r>
+            <w:r>
+              <w:rPr>
+                <w:noProof/>
+                <w:webHidden/>
+              </w:rPr>
+              <w:fldChar w:fldCharType="begin"/>
+            </w:r>
+            <w:r>
+              <w:rPr>
+                <w:noProof/>
+                <w:webHidden/>
+              </w:rPr>
+              <w:instrText xml:space="preserve"> PAGEREF _Toc165391767 \h </w:instrText>
+            </w:r>
+            <w:r>
+              <w:rPr>
+                <w:noProof/>
+                <w:webHidden/>
+              </w:rPr>
+            </w:r>
+            <w:r>
+              <w:rPr>
+                <w:noProof/>
+                <w:webHidden/>
+              </w:rPr>
+              <w:fldChar w:fldCharType="separate"/>
+            </w:r>
+            <w:r>
+              <w:rPr>
+                <w:noProof/>
+                <w:webHidden/>
+              </w:rPr>
+              <w:t>4</w:t>
+            </w:r>
+            <w:r>
+              <w:rPr>
+                <w:noProof/>
+                <w:webHidden/>
+              </w:rPr>
+              <w:fldChar w:fldCharType="end"/>
+            </w:r>
+          </w:hyperlink>
+        </w:p>
+        <w:p>
+          <w:pPr>
+            <w:pStyle w:val="TOC3"/>
+            <w:tabs>
+              <w:tab w:val="right" w:leader="dot" w:pos="9016"/>
+            </w:tabs>
+            <w:rPr>
+              <w:rFonts w:eastAsiaTheme="minorEastAsia"/>
+              <w:noProof/>
+              <w:kern w:val="0"/>
+              <w:lang w:eastAsia="en-IE"/>
+              <w14:ligatures w14:val="none"/>
+            </w:rPr>
+          </w:pPr>
+          <w:hyperlink w:anchor="_Toc165391768" w:history="1">
+            <w:r>
+              <w:rPr>
+                <w:rStyle w:val="Hyperlink"/>
+                <w:noProof/>
+              </w:rPr>
+              <w:t>Update</w:t>
+            </w:r>
+            <w:r>
+              <w:rPr>
+                <w:noProof/>
+                <w:webHidden/>
+              </w:rPr>
+              <w:tab/>
+            </w:r>
+            <w:r>
+              <w:rPr>
+                <w:noProof/>
+                <w:webHidden/>
+              </w:rPr>
+              <w:fldChar w:fldCharType="begin"/>
+            </w:r>
+            <w:r>
+              <w:rPr>
+                <w:noProof/>
+                <w:webHidden/>
+              </w:rPr>
+              <w:instrText xml:space="preserve"> PAGEREF _Toc165391768 \h </w:instrText>
+            </w:r>
+            <w:r>
+              <w:rPr>
+                <w:noProof/>
+                <w:webHidden/>
+              </w:rPr>
+            </w:r>
+            <w:r>
+              <w:rPr>
+                <w:noProof/>
+                <w:webHidden/>
+              </w:rPr>
+              <w:fldChar w:fldCharType="separate"/>
+            </w:r>
+            <w:r>
+              <w:rPr>
+                <w:noProof/>
+                <w:webHidden/>
+              </w:rPr>
+              <w:t>4</w:t>
+            </w:r>
+            <w:r>
+              <w:rPr>
+                <w:noProof/>
+                <w:webHidden/>
+              </w:rPr>
+              <w:fldChar w:fldCharType="end"/>
+            </w:r>
+          </w:hyperlink>
+        </w:p>
+        <w:p>
+          <w:pPr>
+            <w:pStyle w:val="TOC3"/>
+            <w:tabs>
+              <w:tab w:val="right" w:leader="dot" w:pos="9016"/>
+            </w:tabs>
+            <w:rPr>
+              <w:rFonts w:eastAsiaTheme="minorEastAsia"/>
+              <w:noProof/>
+              <w:kern w:val="0"/>
+              <w:lang w:eastAsia="en-IE"/>
+              <w14:ligatures w14:val="none"/>
+            </w:rPr>
+          </w:pPr>
+          <w:hyperlink w:anchor="_Toc165391769" w:history="1">
+            <w:r>
+              <w:rPr>
+                <w:rStyle w:val="Hyperlink"/>
+                <w:noProof/>
+              </w:rPr>
+              <w:t>Main Process</w:t>
+            </w:r>
+            <w:r>
+              <w:rPr>
+                <w:noProof/>
+                <w:webHidden/>
+              </w:rPr>
+              <w:tab/>
+            </w:r>
+            <w:r>
+              <w:rPr>
+                <w:noProof/>
+                <w:webHidden/>
+              </w:rPr>
+              <w:fldChar w:fldCharType="begin"/>
+            </w:r>
+            <w:r>
+              <w:rPr>
+                <w:noProof/>
+                <w:webHidden/>
+              </w:rPr>
+              <w:instrText xml:space="preserve"> PAGEREF _Toc165391769 \h </w:instrText>
+            </w:r>
+            <w:r>
+              <w:rPr>
+                <w:noProof/>
+                <w:webHidden/>
+              </w:rPr>
+            </w:r>
+            <w:r>
+              <w:rPr>
+                <w:noProof/>
+                <w:webHidden/>
+              </w:rPr>
+              <w:fldChar w:fldCharType="separate"/>
+            </w:r>
+            <w:r>
+              <w:rPr>
+                <w:noProof/>
+                <w:webHidden/>
+              </w:rPr>
+              <w:t>4</w:t>
+            </w:r>
+            <w:r>
+              <w:rPr>
+                <w:noProof/>
+                <w:webHidden/>
+              </w:rPr>
+              <w:fldChar w:fldCharType="end"/>
+            </w:r>
+          </w:hyperlink>
+        </w:p>
+        <w:p>
+          <w:pPr>
+            <w:pStyle w:val="TOC2"/>
+            <w:tabs>
+              <w:tab w:val="right" w:leader="dot" w:pos="9016"/>
+            </w:tabs>
+            <w:rPr>
+              <w:rFonts w:eastAsiaTheme="minorEastAsia"/>
+              <w:noProof/>
+              <w:kern w:val="0"/>
+              <w:lang w:eastAsia="en-IE"/>
+              <w14:ligatures w14:val="none"/>
+            </w:rPr>
+          </w:pPr>
+          <w:hyperlink w:anchor="_Toc165391770" w:history="1">
+            <w:r>
+              <w:rPr>
+                <w:rStyle w:val="Hyperlink"/>
+                <w:noProof/>
+              </w:rPr>
+              <w:t>Further Work</w:t>
+            </w:r>
+            <w:r>
+              <w:rPr>
+                <w:noProof/>
+                <w:webHidden/>
+              </w:rPr>
+              <w:tab/>
+            </w:r>
+            <w:r>
+              <w:rPr>
+                <w:noProof/>
+                <w:webHidden/>
+              </w:rPr>
+              <w:fldChar w:fldCharType="begin"/>
+            </w:r>
+            <w:r>
+              <w:rPr>
+                <w:noProof/>
+                <w:webHidden/>
+              </w:rPr>
+              <w:instrText xml:space="preserve"> PAGEREF _Toc165391770 \h </w:instrText>
+            </w:r>
+            <w:r>
+              <w:rPr>
+                <w:noProof/>
+                <w:webHidden/>
+              </w:rPr>
+            </w:r>
+            <w:r>
+              <w:rPr>
+                <w:noProof/>
+                <w:webHidden/>
+              </w:rPr>
+              <w:fldChar w:fldCharType="separate"/>
+            </w:r>
+            <w:r>
+              <w:rPr>
+                <w:noProof/>
+                <w:webHidden/>
+              </w:rPr>
+              <w:t>4</w:t>
+            </w:r>
+            <w:r>
+              <w:rPr>
+                <w:noProof/>
+                <w:webHidden/>
+              </w:rPr>
+              <w:fldChar w:fldCharType="end"/>
+            </w:r>
+          </w:hyperlink>
+        </w:p>
+        <w:p>
+          <w:pPr>
+            <w:pStyle w:val="TOC3"/>
+            <w:tabs>
+              <w:tab w:val="right" w:leader="dot" w:pos="9016"/>
+            </w:tabs>
+            <w:rPr>
+              <w:rFonts w:eastAsiaTheme="minorEastAsia"/>
+              <w:noProof/>
+              <w:kern w:val="0"/>
+              <w:lang w:eastAsia="en-IE"/>
+              <w14:ligatures w14:val="none"/>
+            </w:rPr>
+          </w:pPr>
+          <w:hyperlink w:anchor="_Toc165391771" w:history="1">
+            <w:r>
+              <w:rPr>
+                <w:rStyle w:val="Hyperlink"/>
+                <w:noProof/>
+              </w:rPr>
+              <w:t>Sources</w:t>
+            </w:r>
+            <w:r>
+              <w:rPr>
+                <w:noProof/>
+                <w:webHidden/>
+              </w:rPr>
+              <w:tab/>
+            </w:r>
+            <w:r>
+              <w:rPr>
+                <w:noProof/>
+                <w:webHidden/>
+              </w:rPr>
+              <w:fldChar w:fldCharType="begin"/>
+            </w:r>
+            <w:r>
+              <w:rPr>
+                <w:noProof/>
+                <w:webHidden/>
+              </w:rPr>
+              <w:instrText xml:space="preserve"> PAGEREF _Toc165391771 \h </w:instrText>
+            </w:r>
+            <w:r>
+              <w:rPr>
+                <w:noProof/>
+                <w:webHidden/>
+              </w:rPr>
+            </w:r>
+            <w:r>
+              <w:rPr>
+                <w:noProof/>
+                <w:webHidden/>
+              </w:rPr>
+              <w:fldChar w:fldCharType="separate"/>
+            </w:r>
+            <w:r>
+              <w:rPr>
+                <w:noProof/>
+                <w:webHidden/>
+              </w:rPr>
+              <w:t>4</w:t>
+            </w:r>
+            <w:r>
+              <w:rPr>
+                <w:noProof/>
+                <w:webHidden/>
+              </w:rPr>
+              <w:fldChar w:fldCharType="end"/>
+            </w:r>
+          </w:hyperlink>
+        </w:p>
+        <w:p>
           <w:r>
             <w:rPr>
               <w:b/>
@@ -115,18 +976,22 @@
       <w:pPr>
         <w:pStyle w:val="Heading1"/>
       </w:pPr>
+      <w:bookmarkStart w:id="0" w:name="_Toc165391760"/>
       <w:r>
         <w:lastRenderedPageBreak/>
         <w:t>Project Manual</w:t>
       </w:r>
+      <w:bookmarkEnd w:id="0"/>
     </w:p>
     <w:p>
       <w:pPr>
         <w:pStyle w:val="Heading2"/>
       </w:pPr>
+      <w:bookmarkStart w:id="1" w:name="_Toc165391761"/>
       <w:r>
         <w:t>Database Name</w:t>
       </w:r>
+      <w:bookmarkEnd w:id="1"/>
     </w:p>
     <w:p>
       <w:r>
@@ -138,41 +1003,1537 @@
       <w:pPr>
         <w:pStyle w:val="Heading2"/>
       </w:pPr>
-      <w:r>
-        <w:t>.sql File Name</w:t>
-      </w:r>
-    </w:p>
-    <w:p>
+      <w:bookmarkStart w:id="2" w:name="_Toc165391762"/>
+      <w:r>
+        <w:t>.</w:t>
+      </w:r>
+      <w:proofErr w:type="spellStart"/>
+      <w:r>
+        <w:t>sql</w:t>
+      </w:r>
+      <w:proofErr w:type="spellEnd"/>
+      <w:r>
+        <w:t xml:space="preserve"> File Name</w:t>
+      </w:r>
+      <w:bookmarkEnd w:id="2"/>
+    </w:p>
+    <w:p>
+      <w:proofErr w:type="spellStart"/>
       <w:r>
         <w:t>FerrySYS.sql</w:t>
       </w:r>
+      <w:proofErr w:type="spellEnd"/>
     </w:p>
     <w:p/>
     <w:p>
       <w:pPr>
         <w:pStyle w:val="Heading2"/>
       </w:pPr>
+      <w:bookmarkStart w:id="3" w:name="_Toc165391763"/>
       <w:r>
         <w:t>FerrySYS: How it Works</w:t>
+      </w:r>
+      <w:bookmarkEnd w:id="3"/>
+    </w:p>
+    <w:p>
+      <w:r>
+        <w:t>A customer can book a ticket for an upcoming departure, by filtering by day, port of departure and vehicle they are travelling in. Each vehicle type has an associated cost and therefore determines ticket price. Only one-way tickets are available for purchase.</w:t>
+      </w:r>
+    </w:p>
+    <w:p>
+      <w:r>
+        <w:t xml:space="preserve">An administrator can add a Vehicle Type to the system, meaning a vehicle with a description, an associated price, and </w:t>
+      </w:r>
+      <w:proofErr w:type="gramStart"/>
+      <w:r>
+        <w:t>it’s</w:t>
+      </w:r>
+      <w:proofErr w:type="gramEnd"/>
+      <w:r>
+        <w:t xml:space="preserve"> size in ‘units’. These ‘units’ are used to calculate the capacity of the ferry, in order to be able to stop selling tickets to a certain departure once it has reached capacity. One unit is based on the size of a car-park parking-space, so for example, a car would be 1 unit and a lorry would be 3.</w:t>
+      </w:r>
+    </w:p>
+    <w:p>
+      <w:r>
+        <w:t xml:space="preserve">An administrator can also amend an </w:t>
+      </w:r>
+      <w:proofErr w:type="gramStart"/>
+      <w:r>
+        <w:t>existing vehicle type</w:t>
+      </w:r>
+      <w:r>
+        <w:t>’s attributes</w:t>
+      </w:r>
+      <w:proofErr w:type="gramEnd"/>
+      <w:r>
+        <w:t xml:space="preserve"> (all except the code, in order to not violate referential integrity).</w:t>
+      </w:r>
+    </w:p>
+    <w:p>
+      <w:r>
+        <w:t>An administrator can also delete a vehicle type.</w:t>
+      </w:r>
+    </w:p>
+    <w:p/>
+    <w:p>
+      <w:pPr>
+        <w:pStyle w:val="Heading2"/>
+      </w:pPr>
+      <w:bookmarkStart w:id="4" w:name="_Toc165391764"/>
+      <w:r>
+        <w:t>Database Function Elements</w:t>
+      </w:r>
+      <w:bookmarkEnd w:id="4"/>
+    </w:p>
+    <w:p>
+      <w:pPr>
+        <w:pStyle w:val="Heading3"/>
+      </w:pPr>
+      <w:bookmarkStart w:id="5" w:name="_Toc165391765"/>
+      <w:r>
+        <w:t>Insert</w:t>
+      </w:r>
+      <w:bookmarkEnd w:id="5"/>
+    </w:p>
+    <w:p>
+      <w:r>
+        <w:t>The insert can be seen when creating a vehicle type as an administrator. Index -&gt; Admin -&gt; Create a Vehicle Type.</w:t>
+      </w:r>
+      <w:r>
+        <w:t xml:space="preserve"> </w:t>
+      </w:r>
+    </w:p>
+    <w:p>
+      <w:pPr>
+        <w:pStyle w:val="Heading3"/>
+      </w:pPr>
+      <w:bookmarkStart w:id="6" w:name="_Toc165391766"/>
+      <w:r>
+        <w:t>Delete</w:t>
+      </w:r>
+      <w:bookmarkEnd w:id="6"/>
+    </w:p>
+    <w:p>
+      <w:r>
+        <w:t>The delete can be seen when deleting a vehicle type as an administrator.  Index -&gt; Admin -&gt; Delete a Vehicle Type.</w:t>
+      </w:r>
+    </w:p>
+    <w:p>
+      <w:r>
+        <w:t xml:space="preserve">If the vehicle type exists in the tickets file, </w:t>
+      </w:r>
+      <w:r>
+        <w:t xml:space="preserve">a ‘soft’ delete takes place: </w:t>
+      </w:r>
+      <w:r>
+        <w:t>it isn’t deleted, it has a status which is set to unavailable, which means it is no longer available within the Book a Ticket function. A vehicle type can only be fully deleted when it does not appear in the tickets file i.e. a ticket with that vehicle type has not been previously sold.</w:t>
+      </w:r>
+    </w:p>
+    <w:p/>
+    <w:p>
+      <w:pPr>
+        <w:pStyle w:val="Heading3"/>
+      </w:pPr>
+      <w:bookmarkStart w:id="7" w:name="_Toc165391767"/>
+      <w:r>
+        <w:lastRenderedPageBreak/>
+        <w:t>Select</w:t>
+      </w:r>
+      <w:bookmarkEnd w:id="7"/>
+    </w:p>
+    <w:p>
+      <w:r>
+        <w:t>A filtered select is present in Index -&gt;</w:t>
+      </w:r>
+      <w:r>
+        <w:t xml:space="preserve"> Book A Ticket, where a timetable is created by selecting departures based on their </w:t>
+      </w:r>
+      <w:r>
+        <w:t>date, time, and port of departure</w:t>
+      </w:r>
+      <w:r>
+        <w:t>, and as to whether they have enough room for a selected vehicle type</w:t>
+      </w:r>
+      <w:r>
+        <w:t>.</w:t>
+      </w:r>
+    </w:p>
+    <w:p>
+      <w:pPr>
+        <w:pStyle w:val="Heading3"/>
+      </w:pPr>
+      <w:bookmarkStart w:id="8" w:name="_Toc165391768"/>
+      <w:r>
+        <w:t>Update</w:t>
+      </w:r>
+      <w:bookmarkEnd w:id="8"/>
+    </w:p>
+    <w:p>
+      <w:r>
+        <w:t>An update is visible in Index -&gt; Admin -&gt; Amend a Vehicle Type</w:t>
+      </w:r>
+      <w:r>
+        <w:t xml:space="preserve"> where an existing record in the vehicle types table can be altered.</w:t>
+      </w:r>
+    </w:p>
+    <w:p>
+      <w:pPr>
+        <w:pStyle w:val="Heading3"/>
+      </w:pPr>
+      <w:bookmarkStart w:id="9" w:name="_Toc165391769"/>
+      <w:r>
+        <w:t>Main Process</w:t>
+      </w:r>
+      <w:bookmarkEnd w:id="9"/>
+    </w:p>
+    <w:p>
+      <w:r>
+        <w:t xml:space="preserve">The main processing occurs in Index -&gt; Book a Ticket. </w:t>
+      </w:r>
+    </w:p>
+    <w:p>
+      <w:r>
+        <w:t xml:space="preserve">Departures are first filtered, </w:t>
+      </w:r>
+      <w:r>
+        <w:t xml:space="preserve">as described above, </w:t>
+      </w:r>
+      <w:r>
+        <w:t>to create a timetable. Then a ticket is inserted into the database.</w:t>
+      </w:r>
+    </w:p>
+    <w:p/>
+    <w:p>
+      <w:pPr>
+        <w:pStyle w:val="Heading2"/>
+      </w:pPr>
+      <w:r>
+        <w:t>Database View</w:t>
+      </w:r>
+    </w:p>
+    <w:p>
+      <w:pPr>
+        <w:rPr>
+          <w:rFonts w:ascii="Cascadia Mono" w:hAnsi="Cascadia Mono"/>
+        </w:rPr>
+      </w:pPr>
+      <w:r>
+        <w:rPr>
+          <w:rFonts w:ascii="Cascadia Mono" w:hAnsi="Cascadia Mono"/>
+        </w:rPr>
+        <w:t>+--------------------+</w:t>
+      </w:r>
+    </w:p>
+    <w:p>
+      <w:pPr>
+        <w:rPr>
+          <w:rFonts w:ascii="Cascadia Mono" w:hAnsi="Cascadia Mono"/>
+        </w:rPr>
+      </w:pPr>
+      <w:r>
+        <w:rPr>
+          <w:rFonts w:ascii="Cascadia Mono" w:hAnsi="Cascadia Mono"/>
+        </w:rPr>
+        <w:t xml:space="preserve">| </w:t>
+      </w:r>
+      <w:proofErr w:type="spellStart"/>
+      <w:r>
+        <w:rPr>
+          <w:rFonts w:ascii="Cascadia Mono" w:hAnsi="Cascadia Mono"/>
+        </w:rPr>
+        <w:t>Tables_in_ferrysys</w:t>
+      </w:r>
+      <w:proofErr w:type="spellEnd"/>
+      <w:r>
+        <w:rPr>
+          <w:rFonts w:ascii="Cascadia Mono" w:hAnsi="Cascadia Mono"/>
+        </w:rPr>
+        <w:t xml:space="preserve"> |</w:t>
+      </w:r>
+    </w:p>
+    <w:p>
+      <w:pPr>
+        <w:rPr>
+          <w:rFonts w:ascii="Cascadia Mono" w:hAnsi="Cascadia Mono"/>
+        </w:rPr>
+      </w:pPr>
+      <w:r>
+        <w:rPr>
+          <w:rFonts w:ascii="Cascadia Mono" w:hAnsi="Cascadia Mono"/>
+        </w:rPr>
+        <w:t>+--------------------+</w:t>
+      </w:r>
+    </w:p>
+    <w:p>
+      <w:pPr>
+        <w:rPr>
+          <w:rFonts w:ascii="Cascadia Mono" w:hAnsi="Cascadia Mono"/>
+        </w:rPr>
+      </w:pPr>
+      <w:r>
+        <w:rPr>
+          <w:rFonts w:ascii="Cascadia Mono" w:hAnsi="Cascadia Mono"/>
+        </w:rPr>
+        <w:t>| departures         |</w:t>
+      </w:r>
+    </w:p>
+    <w:p>
+      <w:pPr>
+        <w:rPr>
+          <w:rFonts w:ascii="Cascadia Mono" w:hAnsi="Cascadia Mono"/>
+        </w:rPr>
+      </w:pPr>
+      <w:r>
+        <w:rPr>
+          <w:rFonts w:ascii="Cascadia Mono" w:hAnsi="Cascadia Mono"/>
+        </w:rPr>
+        <w:t>| ports              |</w:t>
+      </w:r>
+    </w:p>
+    <w:p>
+      <w:pPr>
+        <w:rPr>
+          <w:rFonts w:ascii="Cascadia Mono" w:hAnsi="Cascadia Mono"/>
+        </w:rPr>
+      </w:pPr>
+      <w:r>
+        <w:rPr>
+          <w:rFonts w:ascii="Cascadia Mono" w:hAnsi="Cascadia Mono"/>
+        </w:rPr>
+        <w:t>| tickets            |</w:t>
+      </w:r>
+    </w:p>
+    <w:p>
+      <w:pPr>
+        <w:rPr>
+          <w:rFonts w:ascii="Cascadia Mono" w:hAnsi="Cascadia Mono"/>
+        </w:rPr>
+      </w:pPr>
+      <w:r>
+        <w:rPr>
+          <w:rFonts w:ascii="Cascadia Mono" w:hAnsi="Cascadia Mono"/>
+        </w:rPr>
+        <w:t xml:space="preserve">| </w:t>
+      </w:r>
+      <w:proofErr w:type="spellStart"/>
+      <w:r>
+        <w:rPr>
+          <w:rFonts w:ascii="Cascadia Mono" w:hAnsi="Cascadia Mono"/>
+        </w:rPr>
+        <w:t>vehicletypes</w:t>
+      </w:r>
+      <w:proofErr w:type="spellEnd"/>
+      <w:r>
+        <w:rPr>
+          <w:rFonts w:ascii="Cascadia Mono" w:hAnsi="Cascadia Mono"/>
+        </w:rPr>
+        <w:t xml:space="preserve">       |</w:t>
+      </w:r>
+    </w:p>
+    <w:p>
+      <w:pPr>
+        <w:rPr>
+          <w:rFonts w:ascii="Cascadia Mono" w:hAnsi="Cascadia Mono"/>
+        </w:rPr>
+      </w:pPr>
+      <w:r>
+        <w:rPr>
+          <w:rFonts w:ascii="Cascadia Mono" w:hAnsi="Cascadia Mono"/>
+        </w:rPr>
+        <w:t>+--------------------+</w:t>
+      </w:r>
+    </w:p>
+    <w:p>
+      <w:pPr>
+        <w:rPr>
+          <w:rFonts w:ascii="Cascadia Mono" w:hAnsi="Cascadia Mono"/>
+        </w:rPr>
+      </w:pPr>
+    </w:p>
+    <w:p>
+      <w:pPr>
+        <w:pStyle w:val="Heading3"/>
+      </w:pPr>
+      <w:proofErr w:type="spellStart"/>
+      <w:r>
+        <w:t>VehicleTypes</w:t>
+      </w:r>
+      <w:proofErr w:type="spellEnd"/>
+    </w:p>
+    <w:p>
+      <w:r>
+        <w:t xml:space="preserve">The primary key of </w:t>
+      </w:r>
+      <w:proofErr w:type="spellStart"/>
+      <w:r>
+        <w:t>VehicleTypes</w:t>
+      </w:r>
+      <w:proofErr w:type="spellEnd"/>
+      <w:r>
+        <w:t xml:space="preserve"> is </w:t>
+      </w:r>
+      <w:proofErr w:type="spellStart"/>
+      <w:r>
+        <w:t>VCode</w:t>
+      </w:r>
+      <w:proofErr w:type="spellEnd"/>
+      <w:r>
+        <w:t>, and it has no foreign keys.</w:t>
+      </w:r>
+    </w:p>
+    <w:p/>
+    <w:p>
+      <w:pPr>
+        <w:rPr>
+          <w:rFonts w:ascii="Cascadia Mono" w:hAnsi="Cascadia Mono"/>
+        </w:rPr>
+      </w:pPr>
+      <w:r>
+        <w:rPr>
+          <w:rFonts w:ascii="Cascadia Mono" w:hAnsi="Cascadia Mono"/>
+        </w:rPr>
+        <w:t>+--------------+---------------+------+-----+---------+-------+</w:t>
+      </w:r>
+    </w:p>
+    <w:p>
+      <w:pPr>
+        <w:rPr>
+          <w:rFonts w:ascii="Cascadia Mono" w:hAnsi="Cascadia Mono"/>
+        </w:rPr>
+      </w:pPr>
+      <w:r>
+        <w:rPr>
+          <w:rFonts w:ascii="Cascadia Mono" w:hAnsi="Cascadia Mono"/>
+        </w:rPr>
+        <w:t>| Field        | Type          | Null | Key | Default | Extra |</w:t>
+      </w:r>
+    </w:p>
+    <w:p>
+      <w:pPr>
+        <w:rPr>
+          <w:rFonts w:ascii="Cascadia Mono" w:hAnsi="Cascadia Mono"/>
+        </w:rPr>
+      </w:pPr>
+      <w:r>
+        <w:rPr>
+          <w:rFonts w:ascii="Cascadia Mono" w:hAnsi="Cascadia Mono"/>
+        </w:rPr>
+        <w:t>+--------------+---------------+------+-----+---------+-------+</w:t>
+      </w:r>
+    </w:p>
+    <w:p>
+      <w:pPr>
+        <w:rPr>
+          <w:rFonts w:ascii="Cascadia Mono" w:hAnsi="Cascadia Mono"/>
+        </w:rPr>
+      </w:pPr>
+      <w:r>
+        <w:rPr>
+          <w:rFonts w:ascii="Cascadia Mono" w:hAnsi="Cascadia Mono"/>
+        </w:rPr>
+        <w:t xml:space="preserve">| </w:t>
+      </w:r>
+      <w:proofErr w:type="spellStart"/>
+      <w:r>
+        <w:rPr>
+          <w:rFonts w:ascii="Cascadia Mono" w:hAnsi="Cascadia Mono"/>
+        </w:rPr>
+        <w:t>VCode</w:t>
+      </w:r>
+      <w:proofErr w:type="spellEnd"/>
+      <w:r>
+        <w:rPr>
+          <w:rFonts w:ascii="Cascadia Mono" w:hAnsi="Cascadia Mono"/>
+        </w:rPr>
+        <w:t xml:space="preserve">        | </w:t>
+      </w:r>
+      <w:proofErr w:type="gramStart"/>
+      <w:r>
+        <w:rPr>
+          <w:rFonts w:ascii="Cascadia Mono" w:hAnsi="Cascadia Mono"/>
+        </w:rPr>
+        <w:t>char(</w:t>
+      </w:r>
+      <w:proofErr w:type="gramEnd"/>
+      <w:r>
+        <w:rPr>
+          <w:rFonts w:ascii="Cascadia Mono" w:hAnsi="Cascadia Mono"/>
+        </w:rPr>
+        <w:t>2)       | NO   | PRI | NULL    |       |</w:t>
+      </w:r>
+    </w:p>
+    <w:p>
+      <w:pPr>
+        <w:rPr>
+          <w:rFonts w:ascii="Cascadia Mono" w:hAnsi="Cascadia Mono"/>
+        </w:rPr>
+      </w:pPr>
+      <w:r>
+        <w:rPr>
+          <w:rFonts w:ascii="Cascadia Mono" w:hAnsi="Cascadia Mono"/>
+        </w:rPr>
+        <w:t xml:space="preserve">| </w:t>
+      </w:r>
+      <w:proofErr w:type="spellStart"/>
+      <w:r>
+        <w:rPr>
+          <w:rFonts w:ascii="Cascadia Mono" w:hAnsi="Cascadia Mono"/>
+        </w:rPr>
+        <w:t>VDescription</w:t>
+      </w:r>
+      <w:proofErr w:type="spellEnd"/>
+      <w:r>
+        <w:rPr>
+          <w:rFonts w:ascii="Cascadia Mono" w:hAnsi="Cascadia Mono"/>
+        </w:rPr>
+        <w:t xml:space="preserve"> | </w:t>
+      </w:r>
+      <w:proofErr w:type="gramStart"/>
+      <w:r>
+        <w:rPr>
+          <w:rFonts w:ascii="Cascadia Mono" w:hAnsi="Cascadia Mono"/>
+        </w:rPr>
+        <w:t>varchar(</w:t>
+      </w:r>
+      <w:proofErr w:type="gramEnd"/>
+      <w:r>
+        <w:rPr>
+          <w:rFonts w:ascii="Cascadia Mono" w:hAnsi="Cascadia Mono"/>
+        </w:rPr>
+        <w:t>25)   | NO   |     | NULL    |       |</w:t>
+      </w:r>
+    </w:p>
+    <w:p>
+      <w:pPr>
+        <w:rPr>
+          <w:rFonts w:ascii="Cascadia Mono" w:hAnsi="Cascadia Mono"/>
+        </w:rPr>
+      </w:pPr>
+      <w:r>
+        <w:rPr>
+          <w:rFonts w:ascii="Cascadia Mono" w:hAnsi="Cascadia Mono"/>
+        </w:rPr>
+        <w:t xml:space="preserve">| Price        | </w:t>
+      </w:r>
+      <w:proofErr w:type="gramStart"/>
+      <w:r>
+        <w:rPr>
+          <w:rFonts w:ascii="Cascadia Mono" w:hAnsi="Cascadia Mono"/>
+        </w:rPr>
+        <w:t>decimal(</w:t>
+      </w:r>
+      <w:proofErr w:type="gramEnd"/>
+      <w:r>
+        <w:rPr>
+          <w:rFonts w:ascii="Cascadia Mono" w:hAnsi="Cascadia Mono"/>
+        </w:rPr>
+        <w:t>5,2)  | YES  |     | NULL    |       |</w:t>
+      </w:r>
+    </w:p>
+    <w:p>
+      <w:pPr>
+        <w:rPr>
+          <w:rFonts w:ascii="Cascadia Mono" w:hAnsi="Cascadia Mono"/>
+        </w:rPr>
+      </w:pPr>
+      <w:r>
+        <w:rPr>
+          <w:rFonts w:ascii="Cascadia Mono" w:hAnsi="Cascadia Mono"/>
+        </w:rPr>
+        <w:t xml:space="preserve">| Units        | </w:t>
+      </w:r>
+      <w:proofErr w:type="spellStart"/>
+      <w:proofErr w:type="gramStart"/>
+      <w:r>
+        <w:rPr>
+          <w:rFonts w:ascii="Cascadia Mono" w:hAnsi="Cascadia Mono"/>
+        </w:rPr>
+        <w:t>tinyint</w:t>
+      </w:r>
+      <w:proofErr w:type="spellEnd"/>
+      <w:r>
+        <w:rPr>
+          <w:rFonts w:ascii="Cascadia Mono" w:hAnsi="Cascadia Mono"/>
+        </w:rPr>
+        <w:t>(</w:t>
+      </w:r>
+      <w:proofErr w:type="gramEnd"/>
+      <w:r>
+        <w:rPr>
+          <w:rFonts w:ascii="Cascadia Mono" w:hAnsi="Cascadia Mono"/>
+        </w:rPr>
+        <w:t>4)    | NO   |     | NULL    |       |</w:t>
+      </w:r>
+    </w:p>
+    <w:p>
+      <w:pPr>
+        <w:rPr>
+          <w:rFonts w:ascii="Cascadia Mono" w:hAnsi="Cascadia Mono"/>
+        </w:rPr>
+      </w:pPr>
+      <w:r>
+        <w:rPr>
+          <w:rFonts w:ascii="Cascadia Mono" w:hAnsi="Cascadia Mono"/>
+        </w:rPr>
+        <w:t xml:space="preserve">| </w:t>
+      </w:r>
+      <w:proofErr w:type="spellStart"/>
+      <w:r>
+        <w:rPr>
+          <w:rFonts w:ascii="Cascadia Mono" w:hAnsi="Cascadia Mono"/>
+        </w:rPr>
+        <w:t>VStatus</w:t>
+      </w:r>
+      <w:proofErr w:type="spellEnd"/>
+      <w:r>
+        <w:rPr>
+          <w:rFonts w:ascii="Cascadia Mono" w:hAnsi="Cascadia Mono"/>
+        </w:rPr>
+        <w:t xml:space="preserve">      | </w:t>
+      </w:r>
+      <w:proofErr w:type="spellStart"/>
+      <w:r>
+        <w:rPr>
+          <w:rFonts w:ascii="Cascadia Mono" w:hAnsi="Cascadia Mono"/>
+        </w:rPr>
+        <w:t>enum</w:t>
+      </w:r>
+      <w:proofErr w:type="spellEnd"/>
+      <w:r>
+        <w:rPr>
+          <w:rFonts w:ascii="Cascadia Mono" w:hAnsi="Cascadia Mono"/>
+        </w:rPr>
+        <w:t>('A','U') | NO   |     | NULL    |       |</w:t>
+      </w:r>
+    </w:p>
+    <w:p>
+      <w:pPr>
+        <w:rPr>
+          <w:rFonts w:ascii="Cascadia Mono" w:hAnsi="Cascadia Mono"/>
+        </w:rPr>
+      </w:pPr>
+      <w:r>
+        <w:rPr>
+          <w:rFonts w:ascii="Cascadia Mono" w:hAnsi="Cascadia Mono"/>
+        </w:rPr>
+        <w:lastRenderedPageBreak/>
+        <w:t>+--------------+---------------+------+-----+---------+-------+</w:t>
+      </w:r>
+    </w:p>
+    <w:p>
+      <w:pPr>
+        <w:rPr>
+          <w:rFonts w:ascii="Cascadia Mono" w:hAnsi="Cascadia Mono"/>
+        </w:rPr>
+      </w:pPr>
+    </w:p>
+    <w:p>
+      <w:pPr>
+        <w:pStyle w:val="Heading3"/>
+      </w:pPr>
+      <w:r>
+        <w:t>Ports</w:t>
+      </w:r>
+    </w:p>
+    <w:p>
+      <w:r>
+        <w:t xml:space="preserve">The primary key for the Ports table is </w:t>
+      </w:r>
+      <w:proofErr w:type="spellStart"/>
+      <w:r>
+        <w:t>PCode</w:t>
+      </w:r>
+      <w:proofErr w:type="spellEnd"/>
+      <w:r>
+        <w:t>, and it has no foreign keys.</w:t>
+      </w:r>
+    </w:p>
+    <w:p/>
+    <w:p>
+      <w:pPr>
+        <w:rPr>
+          <w:rFonts w:ascii="Cascadia Mono" w:hAnsi="Cascadia Mono"/>
+        </w:rPr>
+      </w:pPr>
+      <w:r>
+        <w:rPr>
+          <w:rFonts w:ascii="Cascadia Mono" w:hAnsi="Cascadia Mono"/>
+        </w:rPr>
+        <w:t>+-------+-------------+------+-----+---------+-------+</w:t>
+      </w:r>
+    </w:p>
+    <w:p>
+      <w:pPr>
+        <w:rPr>
+          <w:rFonts w:ascii="Cascadia Mono" w:hAnsi="Cascadia Mono"/>
+        </w:rPr>
+      </w:pPr>
+      <w:r>
+        <w:rPr>
+          <w:rFonts w:ascii="Cascadia Mono" w:hAnsi="Cascadia Mono"/>
+        </w:rPr>
+        <w:t>| Field | Type        | Null | Key | Default | Extra |</w:t>
+      </w:r>
+    </w:p>
+    <w:p>
+      <w:pPr>
+        <w:rPr>
+          <w:rFonts w:ascii="Cascadia Mono" w:hAnsi="Cascadia Mono"/>
+        </w:rPr>
+      </w:pPr>
+      <w:r>
+        <w:rPr>
+          <w:rFonts w:ascii="Cascadia Mono" w:hAnsi="Cascadia Mono"/>
+        </w:rPr>
+        <w:t>+-------+-------------+------+-----+---------+-------+</w:t>
+      </w:r>
+    </w:p>
+    <w:p>
+      <w:pPr>
+        <w:rPr>
+          <w:rFonts w:ascii="Cascadia Mono" w:hAnsi="Cascadia Mono"/>
+        </w:rPr>
+      </w:pPr>
+      <w:r>
+        <w:rPr>
+          <w:rFonts w:ascii="Cascadia Mono" w:hAnsi="Cascadia Mono"/>
+        </w:rPr>
+        <w:t xml:space="preserve">| </w:t>
+      </w:r>
+      <w:proofErr w:type="spellStart"/>
+      <w:r>
+        <w:rPr>
+          <w:rFonts w:ascii="Cascadia Mono" w:hAnsi="Cascadia Mono"/>
+        </w:rPr>
+        <w:t>PCode</w:t>
+      </w:r>
+      <w:proofErr w:type="spellEnd"/>
+      <w:r>
+        <w:rPr>
+          <w:rFonts w:ascii="Cascadia Mono" w:hAnsi="Cascadia Mono"/>
+        </w:rPr>
+        <w:t xml:space="preserve"> | </w:t>
+      </w:r>
+      <w:proofErr w:type="gramStart"/>
+      <w:r>
+        <w:rPr>
+          <w:rFonts w:ascii="Cascadia Mono" w:hAnsi="Cascadia Mono"/>
+        </w:rPr>
+        <w:t>char(</w:t>
+      </w:r>
+      <w:proofErr w:type="gramEnd"/>
+      <w:r>
+        <w:rPr>
+          <w:rFonts w:ascii="Cascadia Mono" w:hAnsi="Cascadia Mono"/>
+        </w:rPr>
+        <w:t>1)     | NO   | PRI | NULL    |       |</w:t>
+      </w:r>
+    </w:p>
+    <w:p>
+      <w:pPr>
+        <w:rPr>
+          <w:rFonts w:ascii="Cascadia Mono" w:hAnsi="Cascadia Mono"/>
+        </w:rPr>
+      </w:pPr>
+      <w:r>
+        <w:rPr>
+          <w:rFonts w:ascii="Cascadia Mono" w:hAnsi="Cascadia Mono"/>
+        </w:rPr>
+        <w:t xml:space="preserve">| </w:t>
+      </w:r>
+      <w:proofErr w:type="spellStart"/>
+      <w:r>
+        <w:rPr>
+          <w:rFonts w:ascii="Cascadia Mono" w:hAnsi="Cascadia Mono"/>
+        </w:rPr>
+        <w:t>PName</w:t>
+      </w:r>
+      <w:proofErr w:type="spellEnd"/>
+      <w:r>
+        <w:rPr>
+          <w:rFonts w:ascii="Cascadia Mono" w:hAnsi="Cascadia Mono"/>
+        </w:rPr>
+        <w:t xml:space="preserve"> | </w:t>
+      </w:r>
+      <w:proofErr w:type="gramStart"/>
+      <w:r>
+        <w:rPr>
+          <w:rFonts w:ascii="Cascadia Mono" w:hAnsi="Cascadia Mono"/>
+        </w:rPr>
+        <w:t>varchar(</w:t>
+      </w:r>
+      <w:proofErr w:type="gramEnd"/>
+      <w:r>
+        <w:rPr>
+          <w:rFonts w:ascii="Cascadia Mono" w:hAnsi="Cascadia Mono"/>
+        </w:rPr>
+        <w:t>20) | YES  |     | NULL    |       |</w:t>
+      </w:r>
+    </w:p>
+    <w:p>
+      <w:pPr>
+        <w:rPr>
+          <w:rFonts w:ascii="Cascadia Mono" w:hAnsi="Cascadia Mono"/>
+        </w:rPr>
+      </w:pPr>
+      <w:r>
+        <w:rPr>
+          <w:rFonts w:ascii="Cascadia Mono" w:hAnsi="Cascadia Mono"/>
+        </w:rPr>
+        <w:t>+-------+-------------+------+-----+---------+-------+</w:t>
+      </w:r>
+    </w:p>
+    <w:p>
+      <w:pPr>
+        <w:rPr>
+          <w:rFonts w:ascii="Cascadia Mono" w:hAnsi="Cascadia Mono"/>
+        </w:rPr>
+      </w:pPr>
+    </w:p>
+    <w:p>
+      <w:pPr>
+        <w:pStyle w:val="Heading3"/>
+      </w:pPr>
+      <w:r>
+        <w:t>Departures</w:t>
+      </w:r>
+    </w:p>
+    <w:p>
+      <w:r>
+        <w:t xml:space="preserve">The primary key of Departures is </w:t>
+      </w:r>
+      <w:proofErr w:type="spellStart"/>
+      <w:r>
+        <w:t>DepID</w:t>
+      </w:r>
+      <w:proofErr w:type="spellEnd"/>
+      <w:r>
+        <w:t xml:space="preserve">, and it has the foreign key of </w:t>
+      </w:r>
+      <w:proofErr w:type="spellStart"/>
+      <w:r>
+        <w:t>DepPort</w:t>
+      </w:r>
+      <w:proofErr w:type="spellEnd"/>
+      <w:r>
+        <w:t>, referencing the Ports file.</w:t>
+      </w:r>
+    </w:p>
+    <w:p/>
+    <w:p>
+      <w:pPr>
+        <w:rPr>
+          <w:rFonts w:ascii="Cascadia Mono" w:hAnsi="Cascadia Mono"/>
+        </w:rPr>
+      </w:pPr>
+      <w:r>
+        <w:rPr>
+          <w:rFonts w:ascii="Cascadia Mono" w:hAnsi="Cascadia Mono"/>
+        </w:rPr>
+        <w:t>+-----------+---------------+------+-----+---------+----------------+</w:t>
+      </w:r>
+    </w:p>
+    <w:p>
+      <w:pPr>
+        <w:rPr>
+          <w:rFonts w:ascii="Cascadia Mono" w:hAnsi="Cascadia Mono"/>
+        </w:rPr>
+      </w:pPr>
+      <w:r>
+        <w:rPr>
+          <w:rFonts w:ascii="Cascadia Mono" w:hAnsi="Cascadia Mono"/>
+        </w:rPr>
+        <w:t>| Field     | Type          | Null | Key | Default | Extra          |</w:t>
+      </w:r>
+    </w:p>
+    <w:p>
+      <w:pPr>
+        <w:rPr>
+          <w:rFonts w:ascii="Cascadia Mono" w:hAnsi="Cascadia Mono"/>
+        </w:rPr>
+      </w:pPr>
+      <w:r>
+        <w:rPr>
+          <w:rFonts w:ascii="Cascadia Mono" w:hAnsi="Cascadia Mono"/>
+        </w:rPr>
+        <w:t>+-----------+---------------+------+-----+---------+----------------+</w:t>
+      </w:r>
+    </w:p>
+    <w:p>
+      <w:pPr>
+        <w:rPr>
+          <w:rFonts w:ascii="Cascadia Mono" w:hAnsi="Cascadia Mono"/>
+        </w:rPr>
+      </w:pPr>
+      <w:r>
+        <w:rPr>
+          <w:rFonts w:ascii="Cascadia Mono" w:hAnsi="Cascadia Mono"/>
+        </w:rPr>
+        <w:t xml:space="preserve">| </w:t>
+      </w:r>
+      <w:proofErr w:type="spellStart"/>
+      <w:r>
+        <w:rPr>
+          <w:rFonts w:ascii="Cascadia Mono" w:hAnsi="Cascadia Mono"/>
+        </w:rPr>
+        <w:t>DepID</w:t>
+      </w:r>
+      <w:proofErr w:type="spellEnd"/>
+      <w:r>
+        <w:rPr>
+          <w:rFonts w:ascii="Cascadia Mono" w:hAnsi="Cascadia Mono"/>
+        </w:rPr>
+        <w:t xml:space="preserve">     | </w:t>
+      </w:r>
+      <w:proofErr w:type="gramStart"/>
+      <w:r>
+        <w:rPr>
+          <w:rFonts w:ascii="Cascadia Mono" w:hAnsi="Cascadia Mono"/>
+        </w:rPr>
+        <w:t>int(</w:t>
+      </w:r>
+      <w:proofErr w:type="gramEnd"/>
+      <w:r>
+        <w:rPr>
+          <w:rFonts w:ascii="Cascadia Mono" w:hAnsi="Cascadia Mono"/>
+        </w:rPr>
+        <w:t xml:space="preserve">11)       | NO   | PRI | NULL    | </w:t>
+      </w:r>
+      <w:proofErr w:type="spellStart"/>
+      <w:r>
+        <w:rPr>
+          <w:rFonts w:ascii="Cascadia Mono" w:hAnsi="Cascadia Mono"/>
+        </w:rPr>
+        <w:t>auto_increment</w:t>
+      </w:r>
+      <w:proofErr w:type="spellEnd"/>
+      <w:r>
+        <w:rPr>
+          <w:rFonts w:ascii="Cascadia Mono" w:hAnsi="Cascadia Mono"/>
+        </w:rPr>
+        <w:t xml:space="preserve"> |</w:t>
+      </w:r>
+    </w:p>
+    <w:p>
+      <w:pPr>
+        <w:rPr>
+          <w:rFonts w:ascii="Cascadia Mono" w:hAnsi="Cascadia Mono"/>
+        </w:rPr>
+      </w:pPr>
+      <w:r>
+        <w:rPr>
+          <w:rFonts w:ascii="Cascadia Mono" w:hAnsi="Cascadia Mono"/>
+        </w:rPr>
+        <w:t xml:space="preserve">| </w:t>
+      </w:r>
+      <w:proofErr w:type="spellStart"/>
+      <w:r>
+        <w:rPr>
+          <w:rFonts w:ascii="Cascadia Mono" w:hAnsi="Cascadia Mono"/>
+        </w:rPr>
+        <w:t>DepTime</w:t>
+      </w:r>
+      <w:proofErr w:type="spellEnd"/>
+      <w:r>
+        <w:rPr>
+          <w:rFonts w:ascii="Cascadia Mono" w:hAnsi="Cascadia Mono"/>
+        </w:rPr>
+        <w:t xml:space="preserve">   | time          | NO   |     | NULL    |                |</w:t>
+      </w:r>
+    </w:p>
+    <w:p>
+      <w:pPr>
+        <w:rPr>
+          <w:rFonts w:ascii="Cascadia Mono" w:hAnsi="Cascadia Mono"/>
+        </w:rPr>
+      </w:pPr>
+      <w:r>
+        <w:rPr>
+          <w:rFonts w:ascii="Cascadia Mono" w:hAnsi="Cascadia Mono"/>
+        </w:rPr>
+        <w:t xml:space="preserve">| </w:t>
+      </w:r>
+      <w:proofErr w:type="spellStart"/>
+      <w:r>
+        <w:rPr>
+          <w:rFonts w:ascii="Cascadia Mono" w:hAnsi="Cascadia Mono"/>
+        </w:rPr>
+        <w:t>ArrTime</w:t>
+      </w:r>
+      <w:proofErr w:type="spellEnd"/>
+      <w:r>
+        <w:rPr>
+          <w:rFonts w:ascii="Cascadia Mono" w:hAnsi="Cascadia Mono"/>
+        </w:rPr>
+        <w:t xml:space="preserve">   | time          | NO   |     | NULL    |                |</w:t>
+      </w:r>
+    </w:p>
+    <w:p>
+      <w:pPr>
+        <w:rPr>
+          <w:rFonts w:ascii="Cascadia Mono" w:hAnsi="Cascadia Mono"/>
+        </w:rPr>
+      </w:pPr>
+      <w:r>
+        <w:rPr>
+          <w:rFonts w:ascii="Cascadia Mono" w:hAnsi="Cascadia Mono"/>
+        </w:rPr>
+        <w:t xml:space="preserve">| </w:t>
+      </w:r>
+      <w:proofErr w:type="spellStart"/>
+      <w:r>
+        <w:rPr>
+          <w:rFonts w:ascii="Cascadia Mono" w:hAnsi="Cascadia Mono"/>
+        </w:rPr>
+        <w:t>DepPort</w:t>
+      </w:r>
+      <w:proofErr w:type="spellEnd"/>
+      <w:r>
+        <w:rPr>
+          <w:rFonts w:ascii="Cascadia Mono" w:hAnsi="Cascadia Mono"/>
+        </w:rPr>
+        <w:t xml:space="preserve">   | </w:t>
+      </w:r>
+      <w:proofErr w:type="gramStart"/>
+      <w:r>
+        <w:rPr>
+          <w:rFonts w:ascii="Cascadia Mono" w:hAnsi="Cascadia Mono"/>
+        </w:rPr>
+        <w:t>char(</w:t>
+      </w:r>
+      <w:proofErr w:type="gramEnd"/>
+      <w:r>
+        <w:rPr>
+          <w:rFonts w:ascii="Cascadia Mono" w:hAnsi="Cascadia Mono"/>
+        </w:rPr>
+        <w:t>1)       | YES  | MUL | NULL    |                |</w:t>
+      </w:r>
+    </w:p>
+    <w:p>
+      <w:pPr>
+        <w:rPr>
+          <w:rFonts w:ascii="Cascadia Mono" w:hAnsi="Cascadia Mono"/>
+        </w:rPr>
+      </w:pPr>
+      <w:r>
+        <w:rPr>
+          <w:rFonts w:ascii="Cascadia Mono" w:hAnsi="Cascadia Mono"/>
+        </w:rPr>
+        <w:t xml:space="preserve">| </w:t>
+      </w:r>
+      <w:proofErr w:type="gramStart"/>
+      <w:r>
+        <w:rPr>
+          <w:rFonts w:ascii="Cascadia Mono" w:hAnsi="Cascadia Mono"/>
+        </w:rPr>
+        <w:t>Capacity  |</w:t>
+      </w:r>
+      <w:proofErr w:type="gramEnd"/>
+      <w:r>
+        <w:rPr>
+          <w:rFonts w:ascii="Cascadia Mono" w:hAnsi="Cascadia Mono"/>
+        </w:rPr>
+        <w:t xml:space="preserve"> </w:t>
+      </w:r>
+      <w:proofErr w:type="spellStart"/>
+      <w:r>
+        <w:rPr>
+          <w:rFonts w:ascii="Cascadia Mono" w:hAnsi="Cascadia Mono"/>
+        </w:rPr>
+        <w:t>tinyint</w:t>
+      </w:r>
+      <w:proofErr w:type="spellEnd"/>
+      <w:r>
+        <w:rPr>
+          <w:rFonts w:ascii="Cascadia Mono" w:hAnsi="Cascadia Mono"/>
+        </w:rPr>
+        <w:t>(2)    | YES  |     | NULL    |                |</w:t>
+      </w:r>
+    </w:p>
+    <w:p>
+      <w:pPr>
+        <w:rPr>
+          <w:rFonts w:ascii="Cascadia Mono" w:hAnsi="Cascadia Mono"/>
+        </w:rPr>
+      </w:pPr>
+      <w:r>
+        <w:rPr>
+          <w:rFonts w:ascii="Cascadia Mono" w:hAnsi="Cascadia Mono"/>
+        </w:rPr>
+        <w:t xml:space="preserve">| </w:t>
+      </w:r>
+      <w:proofErr w:type="spellStart"/>
+      <w:r>
+        <w:rPr>
+          <w:rFonts w:ascii="Cascadia Mono" w:hAnsi="Cascadia Mono"/>
+        </w:rPr>
+        <w:t>DepStatus</w:t>
+      </w:r>
+      <w:proofErr w:type="spellEnd"/>
+      <w:r>
+        <w:rPr>
+          <w:rFonts w:ascii="Cascadia Mono" w:hAnsi="Cascadia Mono"/>
+        </w:rPr>
+        <w:t xml:space="preserve"> | </w:t>
+      </w:r>
+      <w:proofErr w:type="spellStart"/>
+      <w:r>
+        <w:rPr>
+          <w:rFonts w:ascii="Cascadia Mono" w:hAnsi="Cascadia Mono"/>
+        </w:rPr>
+        <w:t>enum</w:t>
+      </w:r>
+      <w:proofErr w:type="spellEnd"/>
+      <w:r>
+        <w:rPr>
+          <w:rFonts w:ascii="Cascadia Mono" w:hAnsi="Cascadia Mono"/>
+        </w:rPr>
+        <w:t xml:space="preserve">('A','I') | </w:t>
+      </w:r>
+      <w:proofErr w:type="gramStart"/>
+      <w:r>
+        <w:rPr>
+          <w:rFonts w:ascii="Cascadia Mono" w:hAnsi="Cascadia Mono"/>
+        </w:rPr>
+        <w:t>YES  |</w:t>
+      </w:r>
+      <w:proofErr w:type="gramEnd"/>
+      <w:r>
+        <w:rPr>
+          <w:rFonts w:ascii="Cascadia Mono" w:hAnsi="Cascadia Mono"/>
+        </w:rPr>
+        <w:t xml:space="preserve">     | A       |                |</w:t>
+      </w:r>
+    </w:p>
+    <w:p>
+      <w:pPr>
+        <w:rPr>
+          <w:rFonts w:ascii="Cascadia Mono" w:hAnsi="Cascadia Mono"/>
+        </w:rPr>
+      </w:pPr>
+      <w:r>
+        <w:rPr>
+          <w:rFonts w:ascii="Cascadia Mono" w:hAnsi="Cascadia Mono"/>
+        </w:rPr>
+        <w:t>| Date      | date          | NO   |     | NULL    |                |</w:t>
+      </w:r>
+    </w:p>
+    <w:p>
+      <w:pPr>
+        <w:rPr>
+          <w:rFonts w:ascii="Cascadia Mono" w:hAnsi="Cascadia Mono"/>
+        </w:rPr>
+      </w:pPr>
+      <w:r>
+        <w:rPr>
+          <w:rFonts w:ascii="Cascadia Mono" w:hAnsi="Cascadia Mono"/>
+        </w:rPr>
+        <w:t>+-----------+---------------+------+-----+---------+----------------+</w:t>
+      </w:r>
+    </w:p>
+    <w:p>
+      <w:pPr>
+        <w:rPr>
+          <w:rFonts w:ascii="Cascadia Mono" w:hAnsi="Cascadia Mono"/>
+        </w:rPr>
+      </w:pPr>
+    </w:p>
+    <w:p>
+      <w:pPr>
+        <w:pStyle w:val="Heading3"/>
+      </w:pPr>
+      <w:r>
+        <w:t>Tickets</w:t>
+      </w:r>
+    </w:p>
+    <w:p>
+      <w:r>
+        <w:t xml:space="preserve">The primary key of the Tickets table is the </w:t>
+      </w:r>
+      <w:proofErr w:type="spellStart"/>
+      <w:r>
+        <w:t>TCode</w:t>
+      </w:r>
+      <w:proofErr w:type="spellEnd"/>
+      <w:r>
+        <w:t xml:space="preserve">. It has two foreign keys, </w:t>
+      </w:r>
+      <w:proofErr w:type="spellStart"/>
+      <w:r>
+        <w:t>VCode</w:t>
+      </w:r>
+      <w:proofErr w:type="spellEnd"/>
+      <w:r>
+        <w:t xml:space="preserve"> which references </w:t>
+      </w:r>
+      <w:proofErr w:type="spellStart"/>
+      <w:r>
+        <w:t>VehicleTypes</w:t>
+      </w:r>
+      <w:proofErr w:type="spellEnd"/>
+      <w:r>
+        <w:t xml:space="preserve">, and </w:t>
+      </w:r>
+      <w:proofErr w:type="spellStart"/>
+      <w:r>
+        <w:t>DepID</w:t>
+      </w:r>
+      <w:proofErr w:type="spellEnd"/>
+      <w:r>
+        <w:t xml:space="preserve"> which references Departures.</w:t>
+      </w:r>
+    </w:p>
+    <w:p/>
+    <w:p>
+      <w:pPr>
+        <w:rPr>
+          <w:rFonts w:ascii="Cascadia Mono" w:hAnsi="Cascadia Mono"/>
+        </w:rPr>
+      </w:pPr>
+      <w:r>
+        <w:rPr>
+          <w:rFonts w:ascii="Cascadia Mono" w:hAnsi="Cascadia Mono"/>
+        </w:rPr>
+        <w:lastRenderedPageBreak/>
+        <w:t>+-----------+--------------+------+-----+---------+----------------+</w:t>
+      </w:r>
+    </w:p>
+    <w:p>
+      <w:pPr>
+        <w:rPr>
+          <w:rFonts w:ascii="Cascadia Mono" w:hAnsi="Cascadia Mono"/>
+        </w:rPr>
+      </w:pPr>
+      <w:r>
+        <w:rPr>
+          <w:rFonts w:ascii="Cascadia Mono" w:hAnsi="Cascadia Mono"/>
+        </w:rPr>
+        <w:t>| Field     | Type         | Null | Key | Default | Extra          |</w:t>
+      </w:r>
+    </w:p>
+    <w:p>
+      <w:pPr>
+        <w:rPr>
+          <w:rFonts w:ascii="Cascadia Mono" w:hAnsi="Cascadia Mono"/>
+        </w:rPr>
+      </w:pPr>
+      <w:r>
+        <w:rPr>
+          <w:rFonts w:ascii="Cascadia Mono" w:hAnsi="Cascadia Mono"/>
+        </w:rPr>
+        <w:t>+-----------+--------------+------+-----+---------+----------------+</w:t>
+      </w:r>
+    </w:p>
+    <w:p>
+      <w:pPr>
+        <w:rPr>
+          <w:rFonts w:ascii="Cascadia Mono" w:hAnsi="Cascadia Mono"/>
+        </w:rPr>
+      </w:pPr>
+      <w:r>
+        <w:rPr>
+          <w:rFonts w:ascii="Cascadia Mono" w:hAnsi="Cascadia Mono"/>
+        </w:rPr>
+        <w:t xml:space="preserve">| </w:t>
+      </w:r>
+      <w:proofErr w:type="spellStart"/>
+      <w:r>
+        <w:rPr>
+          <w:rFonts w:ascii="Cascadia Mono" w:hAnsi="Cascadia Mono"/>
+        </w:rPr>
+        <w:t>TCode</w:t>
+      </w:r>
+      <w:proofErr w:type="spellEnd"/>
+      <w:r>
+        <w:rPr>
+          <w:rFonts w:ascii="Cascadia Mono" w:hAnsi="Cascadia Mono"/>
+        </w:rPr>
+        <w:t xml:space="preserve">     | </w:t>
+      </w:r>
+      <w:proofErr w:type="gramStart"/>
+      <w:r>
+        <w:rPr>
+          <w:rFonts w:ascii="Cascadia Mono" w:hAnsi="Cascadia Mono"/>
+        </w:rPr>
+        <w:t>int(</w:t>
+      </w:r>
+      <w:proofErr w:type="gramEnd"/>
+      <w:r>
+        <w:rPr>
+          <w:rFonts w:ascii="Cascadia Mono" w:hAnsi="Cascadia Mono"/>
+        </w:rPr>
+        <w:t xml:space="preserve">11)      | NO   | PRI | NULL    | </w:t>
+      </w:r>
+      <w:proofErr w:type="spellStart"/>
+      <w:r>
+        <w:rPr>
+          <w:rFonts w:ascii="Cascadia Mono" w:hAnsi="Cascadia Mono"/>
+        </w:rPr>
+        <w:t>auto_increment</w:t>
+      </w:r>
+      <w:proofErr w:type="spellEnd"/>
+      <w:r>
+        <w:rPr>
+          <w:rFonts w:ascii="Cascadia Mono" w:hAnsi="Cascadia Mono"/>
+        </w:rPr>
+        <w:t xml:space="preserve"> |</w:t>
+      </w:r>
+    </w:p>
+    <w:p>
+      <w:pPr>
+        <w:rPr>
+          <w:rFonts w:ascii="Cascadia Mono" w:hAnsi="Cascadia Mono"/>
+        </w:rPr>
+      </w:pPr>
+      <w:r>
+        <w:rPr>
+          <w:rFonts w:ascii="Cascadia Mono" w:hAnsi="Cascadia Mono"/>
+        </w:rPr>
+        <w:t xml:space="preserve">| </w:t>
+      </w:r>
+      <w:proofErr w:type="spellStart"/>
+      <w:r>
+        <w:rPr>
+          <w:rFonts w:ascii="Cascadia Mono" w:hAnsi="Cascadia Mono"/>
+        </w:rPr>
+        <w:t>TDate</w:t>
+      </w:r>
+      <w:proofErr w:type="spellEnd"/>
+      <w:r>
+        <w:rPr>
+          <w:rFonts w:ascii="Cascadia Mono" w:hAnsi="Cascadia Mono"/>
+        </w:rPr>
+        <w:t xml:space="preserve">     | date         | NO   |     | NULL    |                |</w:t>
+      </w:r>
+    </w:p>
+    <w:p>
+      <w:pPr>
+        <w:rPr>
+          <w:rFonts w:ascii="Cascadia Mono" w:hAnsi="Cascadia Mono"/>
+        </w:rPr>
+      </w:pPr>
+      <w:r>
+        <w:rPr>
+          <w:rFonts w:ascii="Cascadia Mono" w:hAnsi="Cascadia Mono"/>
+        </w:rPr>
+        <w:t xml:space="preserve">| </w:t>
+      </w:r>
+      <w:proofErr w:type="spellStart"/>
+      <w:r>
+        <w:rPr>
+          <w:rFonts w:ascii="Cascadia Mono" w:hAnsi="Cascadia Mono"/>
+        </w:rPr>
+        <w:t>TTime</w:t>
+      </w:r>
+      <w:proofErr w:type="spellEnd"/>
+      <w:r>
+        <w:rPr>
+          <w:rFonts w:ascii="Cascadia Mono" w:hAnsi="Cascadia Mono"/>
+        </w:rPr>
+        <w:t xml:space="preserve">     | time         | NO   |     | NULL    |                |</w:t>
+      </w:r>
+    </w:p>
+    <w:p>
+      <w:pPr>
+        <w:rPr>
+          <w:rFonts w:ascii="Cascadia Mono" w:hAnsi="Cascadia Mono"/>
+        </w:rPr>
+      </w:pPr>
+      <w:r>
+        <w:rPr>
+          <w:rFonts w:ascii="Cascadia Mono" w:hAnsi="Cascadia Mono"/>
+        </w:rPr>
+        <w:t xml:space="preserve">| </w:t>
+      </w:r>
+      <w:proofErr w:type="spellStart"/>
+      <w:r>
+        <w:rPr>
+          <w:rFonts w:ascii="Cascadia Mono" w:hAnsi="Cascadia Mono"/>
+        </w:rPr>
+        <w:t>VCode</w:t>
+      </w:r>
+      <w:proofErr w:type="spellEnd"/>
+      <w:r>
+        <w:rPr>
+          <w:rFonts w:ascii="Cascadia Mono" w:hAnsi="Cascadia Mono"/>
+        </w:rPr>
+        <w:t xml:space="preserve">     | </w:t>
+      </w:r>
+      <w:proofErr w:type="gramStart"/>
+      <w:r>
+        <w:rPr>
+          <w:rFonts w:ascii="Cascadia Mono" w:hAnsi="Cascadia Mono"/>
+        </w:rPr>
+        <w:t>char(</w:t>
+      </w:r>
+      <w:proofErr w:type="gramEnd"/>
+      <w:r>
+        <w:rPr>
+          <w:rFonts w:ascii="Cascadia Mono" w:hAnsi="Cascadia Mono"/>
+        </w:rPr>
+        <w:t>2)      | NO   | MUL | NULL    |                |</w:t>
+      </w:r>
+    </w:p>
+    <w:p>
+      <w:pPr>
+        <w:rPr>
+          <w:rFonts w:ascii="Cascadia Mono" w:hAnsi="Cascadia Mono"/>
+        </w:rPr>
+      </w:pPr>
+      <w:r>
+        <w:rPr>
+          <w:rFonts w:ascii="Cascadia Mono" w:hAnsi="Cascadia Mono"/>
+        </w:rPr>
+        <w:t xml:space="preserve">| </w:t>
+      </w:r>
+      <w:proofErr w:type="spellStart"/>
+      <w:r>
+        <w:rPr>
+          <w:rFonts w:ascii="Cascadia Mono" w:hAnsi="Cascadia Mono"/>
+        </w:rPr>
+        <w:t>SalePrice</w:t>
+      </w:r>
+      <w:proofErr w:type="spellEnd"/>
+      <w:r>
+        <w:rPr>
+          <w:rFonts w:ascii="Cascadia Mono" w:hAnsi="Cascadia Mono"/>
+        </w:rPr>
+        <w:t xml:space="preserve"> | </w:t>
+      </w:r>
+      <w:proofErr w:type="gramStart"/>
+      <w:r>
+        <w:rPr>
+          <w:rFonts w:ascii="Cascadia Mono" w:hAnsi="Cascadia Mono"/>
+        </w:rPr>
+        <w:t>decimal(</w:t>
+      </w:r>
+      <w:proofErr w:type="gramEnd"/>
+      <w:r>
+        <w:rPr>
+          <w:rFonts w:ascii="Cascadia Mono" w:hAnsi="Cascadia Mono"/>
+        </w:rPr>
+        <w:t>5,2) | YES  |     | NULL    |                |</w:t>
+      </w:r>
+    </w:p>
+    <w:p>
+      <w:pPr>
+        <w:rPr>
+          <w:rFonts w:ascii="Cascadia Mono" w:hAnsi="Cascadia Mono"/>
+        </w:rPr>
+      </w:pPr>
+      <w:r>
+        <w:rPr>
+          <w:rFonts w:ascii="Cascadia Mono" w:hAnsi="Cascadia Mono"/>
+        </w:rPr>
+        <w:t xml:space="preserve">| </w:t>
+      </w:r>
+      <w:proofErr w:type="spellStart"/>
+      <w:r>
+        <w:rPr>
+          <w:rFonts w:ascii="Cascadia Mono" w:hAnsi="Cascadia Mono"/>
+        </w:rPr>
+        <w:t>DepID</w:t>
+      </w:r>
+      <w:proofErr w:type="spellEnd"/>
+      <w:r>
+        <w:rPr>
+          <w:rFonts w:ascii="Cascadia Mono" w:hAnsi="Cascadia Mono"/>
+        </w:rPr>
+        <w:t xml:space="preserve">     | </w:t>
+      </w:r>
+      <w:proofErr w:type="gramStart"/>
+      <w:r>
+        <w:rPr>
+          <w:rFonts w:ascii="Cascadia Mono" w:hAnsi="Cascadia Mono"/>
+        </w:rPr>
+        <w:t>int(</w:t>
+      </w:r>
+      <w:proofErr w:type="gramEnd"/>
+      <w:r>
+        <w:rPr>
+          <w:rFonts w:ascii="Cascadia Mono" w:hAnsi="Cascadia Mono"/>
+        </w:rPr>
+        <w:t>11)      | NO   | MUL | NULL    |                |</w:t>
+      </w:r>
+    </w:p>
+    <w:p>
+      <w:pPr>
+        <w:rPr>
+          <w:rFonts w:ascii="Cascadia Mono" w:hAnsi="Cascadia Mono"/>
+        </w:rPr>
+      </w:pPr>
+      <w:r>
+        <w:rPr>
+          <w:rFonts w:ascii="Cascadia Mono" w:hAnsi="Cascadia Mono"/>
+        </w:rPr>
+        <w:t>+-----------+--------------+------+-----+---------+----------------+</w:t>
       </w:r>
     </w:p>
     <w:p/>
     <w:p/>
     <w:p>
       <w:pPr>
+        <w:pStyle w:val="Heading2"/>
+      </w:pPr>
+      <w:bookmarkStart w:id="10" w:name="_Toc165391770"/>
+      <w:r>
+        <w:t>Further Work</w:t>
+      </w:r>
+      <w:bookmarkEnd w:id="10"/>
+    </w:p>
+    <w:p>
+      <w:r>
+        <w:t xml:space="preserve">There are several aspects of this project that are left unfinished, and that can be improved upon, if not for the scope of this project. </w:t>
+      </w:r>
+    </w:p>
+    <w:p>
+      <w:r>
+        <w:t xml:space="preserve">There is no verification for an admin logging in. In a </w:t>
+      </w:r>
+      <w:proofErr w:type="gramStart"/>
+      <w:r>
+        <w:t>real world</w:t>
+      </w:r>
+      <w:proofErr w:type="gramEnd"/>
+      <w:r>
+        <w:t xml:space="preserve"> scenario this would not be the case.</w:t>
+      </w:r>
+    </w:p>
+    <w:p>
+      <w:r>
+        <w:t>As things are, there needs to be an administrative way to insert departures into the database, and to set the departures that have already departed to inactive from the site. As things stand, a ticket cannot be purchased for a past departure, but they remain in the database as Active.</w:t>
+      </w:r>
+    </w:p>
+    <w:p/>
+    <w:p>
+      <w:pPr>
         <w:pStyle w:val="Heading3"/>
       </w:pPr>
+      <w:bookmarkStart w:id="11" w:name="_Toc165391771"/>
       <w:r>
         <w:t>Sources</w:t>
       </w:r>
-    </w:p>
-    <w:p>
-      <w:r>
-        <w:t>https://pixabay.com/photos/budapest-river-ferry-boat-hungary-2043113/</w:t>
-      </w:r>
-      <w:r>
-        <w:br/>
-        <w:t>compressed with kraken.io</w:t>
+      <w:bookmarkEnd w:id="11"/>
+    </w:p>
+    <w:p>
+      <w:r>
+        <w:t xml:space="preserve">The picture on the homepage is </w:t>
+      </w:r>
+      <w:r>
+        <w:t xml:space="preserve">from </w:t>
+      </w:r>
+      <w:hyperlink r:id="rId5" w:history="1">
+        <w:proofErr w:type="spellStart"/>
+        <w:r>
+          <w:rPr>
+            <w:rStyle w:val="Hyperlink"/>
+          </w:rPr>
+          <w:t>Pixabay</w:t>
+        </w:r>
+        <w:proofErr w:type="spellEnd"/>
+      </w:hyperlink>
+      <w:r>
+        <w:t>, and compressed with kraken.io.</w:t>
       </w:r>
     </w:p>
     <w:sectPr>
@@ -1118,6 +3479,86 @@
       <w14:ligatures w14:val="none"/>
     </w:rPr>
   </w:style>
+  <w:style w:type="paragraph" w:styleId="TOC1">
+    <w:name w:val="toc 1"/>
+    <w:basedOn w:val="Normal"/>
+    <w:next w:val="Normal"/>
+    <w:autoRedefine/>
+    <w:uiPriority w:val="39"/>
+    <w:unhideWhenUsed/>
+    <w:rsid w:val="006C71CD"/>
+    <w:pPr>
+      <w:spacing w:after="100"/>
+    </w:pPr>
+  </w:style>
+  <w:style w:type="paragraph" w:styleId="TOC2">
+    <w:name w:val="toc 2"/>
+    <w:basedOn w:val="Normal"/>
+    <w:next w:val="Normal"/>
+    <w:autoRedefine/>
+    <w:uiPriority w:val="39"/>
+    <w:unhideWhenUsed/>
+    <w:rsid w:val="006C71CD"/>
+    <w:pPr>
+      <w:spacing w:after="100"/>
+      <w:ind w:left="220"/>
+    </w:pPr>
+  </w:style>
+  <w:style w:type="paragraph" w:styleId="TOC3">
+    <w:name w:val="toc 3"/>
+    <w:basedOn w:val="Normal"/>
+    <w:next w:val="Normal"/>
+    <w:autoRedefine/>
+    <w:uiPriority w:val="39"/>
+    <w:unhideWhenUsed/>
+    <w:rsid w:val="006C71CD"/>
+    <w:pPr>
+      <w:spacing w:after="100"/>
+      <w:ind w:left="440"/>
+    </w:pPr>
+  </w:style>
+  <w:style w:type="character" w:styleId="Hyperlink">
+    <w:name w:val="Hyperlink"/>
+    <w:basedOn w:val="DefaultParagraphFont"/>
+    <w:uiPriority w:val="99"/>
+    <w:unhideWhenUsed/>
+    <w:rsid w:val="006C71CD"/>
+    <w:rPr>
+      <w:color w:val="467886" w:themeColor="hyperlink"/>
+      <w:u w:val="single"/>
+    </w:rPr>
+  </w:style>
+  <w:style w:type="character" w:styleId="UnresolvedMention">
+    <w:name w:val="Unresolved Mention"/>
+    <w:basedOn w:val="DefaultParagraphFont"/>
+    <w:uiPriority w:val="99"/>
+    <w:semiHidden/>
+    <w:unhideWhenUsed/>
+    <w:rsid w:val="00016387"/>
+    <w:rPr>
+      <w:color w:val="605E5C"/>
+      <w:shd w:val="clear" w:color="auto" w:fill="E1DFDD"/>
+    </w:rPr>
+  </w:style>
+  <w:style w:type="table" w:styleId="TableGrid">
+    <w:name w:val="Table Grid"/>
+    <w:basedOn w:val="TableNormal"/>
+    <w:uiPriority w:val="39"/>
+    <w:rsid w:val="00C40B8C"/>
+    <w:pPr>
+      <w:spacing w:after="0" w:line="240" w:lineRule="auto"/>
+    </w:pPr>
+    <w:tblPr>
+      <w:tblBorders>
+        <w:top w:val="single" w:sz="4" w:space="0" w:color="auto"/>
+        <w:left w:val="single" w:sz="4" w:space="0" w:color="auto"/>
+        <w:bottom w:val="single" w:sz="4" w:space="0" w:color="auto"/>
+        <w:right w:val="single" w:sz="4" w:space="0" w:color="auto"/>
+        <w:insideH w:val="single" w:sz="4" w:space="0" w:color="auto"/>
+        <w:insideV w:val="single" w:sz="4" w:space="0" w:color="auto"/>
+      </w:tblBorders>
+    </w:tblPr>
+  </w:style>
 </w:styles>
 </file>
 

</xml_diff>